<commit_message>
Edit bug and Tests changing (methods) bug were fixed.
Redirecting, opening, redirecting and scrolling to the selected protocol from Requests was corrected
And a bug in the archived protocols results display was also fixed
</commit_message>
<xml_diff>
--- a/Files/0000-1000/2/A2_Protocol.docx
+++ b/Files/0000-1000/2/A2_Protocol.docx
@@ -1353,7 +1353,7 @@
           <w:sz w:val="24"/>
           <w:lang w:val="en-GB"/>
         </w:rPr>
-        <w:t>Monika</w:t>
+        <w:t>MonikaA</w:t>
       </w:r>
       <w:r>
         <w:rPr>
@@ -1969,7 +1969,7 @@
                 <w:sz w:val="18"/>
                 <w:szCs w:val="18"/>
               </w:rPr>
-              <w:t>A2-1-N1</w:t>
+              <w:t xml:space="preserve">A2-1-N1                  </w:t>
             </w:r>
           </w:p>
         </w:tc>
@@ -2196,7 +2196,7 @@
                 <w:sz w:val="18"/>
                 <w:szCs w:val="18"/>
               </w:rPr>
-              <w:t>A2-1-N2</w:t>
+              <w:t xml:space="preserve">A2-1-N2                  </w:t>
             </w:r>
           </w:p>
         </w:tc>
@@ -2423,7 +2423,7 @@
                 <w:sz w:val="18"/>
                 <w:szCs w:val="18"/>
               </w:rPr>
-              <w:t>A2-1-N3</w:t>
+              <w:t xml:space="preserve">A2-1-N3                  </w:t>
             </w:r>
           </w:p>
         </w:tc>
@@ -2650,7 +2650,7 @@
                 <w:sz w:val="18"/>
                 <w:szCs w:val="18"/>
               </w:rPr>
-              <w:t>A2-1-N4</w:t>
+              <w:t xml:space="preserve">A2-1-N4                  </w:t>
             </w:r>
           </w:p>
         </w:tc>
@@ -2886,7 +2886,7 @@
                 <w:sz w:val="18"/>
                 <w:szCs w:val="18"/>
               </w:rPr>
-              <w:t>A2-2-N1</w:t>
+              <w:t xml:space="preserve">A2-2-N1                  </w:t>
             </w:r>
           </w:p>
         </w:tc>
@@ -3113,7 +3113,7 @@
                 <w:sz w:val="18"/>
                 <w:szCs w:val="18"/>
               </w:rPr>
-              <w:t>A2-2-N2</w:t>
+              <w:t xml:space="preserve">A2-2-N2                  </w:t>
             </w:r>
           </w:p>
         </w:tc>
@@ -3345,7 +3345,7 @@
           <w:sz w:val="24"/>
           <w:szCs w:val="24"/>
         </w:rPr>
-        <w:t>/Martin/
+        <w:t>/MartinA/
 </w:t>
       </w:r>
       <w:r>
@@ -3922,7 +3922,7 @@
                 <w:sz w:val="18"/>
                 <w:szCs w:val="18"/>
               </w:rPr>
-              <w:t>A2-2-N1</w:t>
+              <w:t xml:space="preserve">A2-2-N1                  </w:t>
             </w:r>
           </w:p>
         </w:tc>
@@ -4043,7 +4043,7 @@
                 <w:sz w:val="18"/>
                 <w:szCs w:val="18"/>
               </w:rPr>
-              <w:t>asd</w:t>
+              <w:t>VVVVVVVv</w:t>
             </w:r>
           </w:p>
         </w:tc>
@@ -4131,7 +4131,7 @@
                 <w:sz w:val="18"/>
                 <w:szCs w:val="18"/>
               </w:rPr>
-              <w:t>A2-2-N2</w:t>
+              <w:t xml:space="preserve">A2-2-N2                  </w:t>
             </w:r>
           </w:p>
         </w:tc>
@@ -4252,7 +4252,7 @@
                 <w:sz w:val="18"/>
                 <w:szCs w:val="18"/>
               </w:rPr>
-              <w:t>asd</w:t>
+              <w:t>VVVVVVVVvv</w:t>
             </w:r>
           </w:p>
         </w:tc>
@@ -4340,7 +4340,7 @@
                 <w:sz w:val="18"/>
                 <w:szCs w:val="18"/>
               </w:rPr>
-              <w:t>A2-2-N3</w:t>
+              <w:t xml:space="preserve">A2-2-N3                  </w:t>
             </w:r>
           </w:p>
         </w:tc>
@@ -4461,7 +4461,7 @@
                 <w:sz w:val="18"/>
                 <w:szCs w:val="18"/>
               </w:rPr>
-              <w:t>asd</w:t>
+              <w:t>VVVVVVVv</w:t>
             </w:r>
           </w:p>
         </w:tc>
@@ -4549,7 +4549,7 @@
                 <w:sz w:val="18"/>
                 <w:szCs w:val="18"/>
               </w:rPr>
-              <w:t>A2-2-N4</w:t>
+              <w:t xml:space="preserve">A2-2-N4                  </w:t>
             </w:r>
           </w:p>
         </w:tc>
@@ -4758,7 +4758,7 @@
                 <w:sz w:val="18"/>
                 <w:szCs w:val="18"/>
               </w:rPr>
-              <w:t>A2-2-N5</w:t>
+              <w:t xml:space="preserve">A2-2-N5                  </w:t>
             </w:r>
           </w:p>
         </w:tc>
@@ -4972,7 +4972,7 @@
           <w:sz w:val="24"/>
           <w:szCs w:val="24"/>
         </w:rPr>
-        <w:t>/Borislav/
+        <w:t>/BorislavA/
 </w:t>
       </w:r>
       <w:r>
@@ -5045,7 +5045,7 @@
           <w:sz w:val="28"/>
           <w:szCs w:val="28"/>
         </w:rPr>
-        <w:t>/Monika/</w:t>
+        <w:t>/MonikaA/</w:t>
       </w:r>
     </w:p>
   </w:body>
@@ -6131,7 +6131,7 @@
       <w:contextualSpacing/>
     </w:pPr>
   </w:style>
-  <w:style w:type="paragraph" w:styleId="c881db28-3ad8-4cfb-9c9b-e1a2711f008c">
+  <w:style w:type="paragraph" w:styleId="0db7d430-ff88-4fe4-b881-f33f3af2ee3e">
     <w:name w:val="heading 1"/>
     <w:basedOn w:val="Normal"/>
     <w:next w:val="Normal"/>
@@ -6154,7 +6154,7 @@
       <w:szCs w:val="28"/>
     </w:rPr>
   </w:style>
-  <w:style w:type="paragraph" w:styleId="68316419-ffd9-4b9e-92df-b98a0e42efca">
+  <w:style w:type="paragraph" w:styleId="07757b59-c8d3-4e9b-90c3-762fce639a08">
     <w:name w:val="heading 2"/>
     <w:basedOn w:val="Normal"/>
     <w:next w:val="Normal"/>
@@ -6178,7 +6178,7 @@
       <w:szCs w:val="26"/>
     </w:rPr>
   </w:style>
-  <w:style w:type="paragraph" w:styleId="339f4d53-44e4-453c-b3e1-eaba4ad8dafe">
+  <w:style w:type="paragraph" w:styleId="651ba8fa-3c58-4cea-9be4-348c3ead79ad">
     <w:name w:val="heading 3"/>
     <w:basedOn w:val="Normal"/>
     <w:next w:val="Normal"/>
@@ -6200,7 +6200,7 @@
       <w:color w:val="4F81BD" w:themeColor="accent1"/>
     </w:rPr>
   </w:style>
-  <w:style w:type="paragraph" w:styleId="450ffba5-992b-4fb1-8e64-ce4364e02a89">
+  <w:style w:type="paragraph" w:styleId="ff70554d-4ed6-4bbf-bae3-658adeab91c0">
     <w:name w:val="heading 4"/>
     <w:basedOn w:val="Normal"/>
     <w:next w:val="Normal"/>
@@ -6224,7 +6224,7 @@
       <w:color w:val="4F81BD" w:themeColor="accent1"/>
     </w:rPr>
   </w:style>
-  <w:style w:type="paragraph" w:styleId="cd36fc07-de89-4765-aa91-1c5c54a0f2fd">
+  <w:style w:type="paragraph" w:styleId="6ce6afd0-db50-4932-8fe5-e207fb2e5b5f">
     <w:name w:val="heading 5"/>
     <w:basedOn w:val="Normal"/>
     <w:next w:val="Normal"/>
@@ -6244,7 +6244,7 @@
       <w:color w:val="243F60" w:themeColor="accent1" w:themeShade="7F"/>
     </w:rPr>
   </w:style>
-  <w:style w:type="paragraph" w:styleId="ce7c3601-ea9a-459c-81ad-4a92cf996fb4">
+  <w:style w:type="paragraph" w:styleId="d2a73c37-aa09-402e-be57-b3a74f05c815">
     <w:name w:val="heading 6"/>
     <w:basedOn w:val="Normal"/>
     <w:next w:val="Normal"/>
@@ -6266,7 +6266,7 @@
       <w:color w:val="243F60" w:themeColor="accent1" w:themeShade="7F"/>
     </w:rPr>
   </w:style>
-  <w:style w:type="paragraph" w:styleId="ac365945-f4c4-438b-9896-c31d621277b9">
+  <w:style w:type="paragraph" w:styleId="7c2d0156-a464-4294-8594-d97460b0e785">
     <w:name w:val="heading 7"/>
     <w:basedOn w:val="Normal"/>
     <w:next w:val="Normal"/>
@@ -6288,7 +6288,7 @@
       <w:color w:val="404040" w:themeColor="text1" w:themeTint="BF"/>
     </w:rPr>
   </w:style>
-  <w:style w:type="paragraph" w:styleId="d21c08c2-0294-4b11-b06a-779c513289ab">
+  <w:style w:type="paragraph" w:styleId="fc5afe12-b7df-4950-801f-b287b849fe0f">
     <w:name w:val="heading 8"/>
     <w:basedOn w:val="Normal"/>
     <w:next w:val="Normal"/>
@@ -6310,7 +6310,7 @@
       <w:szCs w:val="20"/>
     </w:rPr>
   </w:style>
-  <w:style w:type="paragraph" w:styleId="2b329bd7-43fb-48f4-8ab5-8e4c07898c31">
+  <w:style w:type="paragraph" w:styleId="778ee1c2-9c47-4dd1-af05-dad9ba539e21">
     <w:name w:val="heading 9"/>
     <w:basedOn w:val="Normal"/>
     <w:next w:val="Normal"/>
@@ -6334,7 +6334,7 @@
       <w:szCs w:val="20"/>
     </w:rPr>
   </w:style>
-  <w:style w:type="character" w:customStyle="1" w:styleId="6d1c28df-4182-4bda-82e6-6b39b7dc3279">
+  <w:style w:type="character" w:customStyle="1" w:styleId="d7ea1ef2-68b7-4d99-91bb-4bd09828fc68">
     <w:name w:val="Heading 2 Char"/>
     <w:basedOn w:val="DefaultParagraphFont"/>
     <w:link w:val="Heading2"/>
@@ -6349,7 +6349,7 @@
       <w:szCs w:val="26"/>
     </w:rPr>
   </w:style>
-  <w:style w:type="character" w:customStyle="1" w:styleId="935f9173-a003-4809-b6ee-2ce3f2840288">
+  <w:style w:type="character" w:customStyle="1" w:styleId="e5fd8642-defa-46b6-bb92-6139edd8aed2">
     <w:name w:val="Heading 3 Char"/>
     <w:basedOn w:val="DefaultParagraphFont"/>
     <w:link w:val="Heading3"/>
@@ -6362,7 +6362,7 @@
       <w:color w:val="4F81BD" w:themeColor="accent1"/>
     </w:rPr>
   </w:style>
-  <w:style w:type="character" w:customStyle="1" w:styleId="778952d9-0e94-4965-8032-ab8172a83b3d">
+  <w:style w:type="character" w:customStyle="1" w:styleId="9faccb91-16eb-4d52-bd0f-2c311287b11e">
     <w:name w:val="Heading 4 Char"/>
     <w:basedOn w:val="DefaultParagraphFont"/>
     <w:link w:val="Heading4"/>
@@ -6377,7 +6377,7 @@
       <w:color w:val="4F81BD" w:themeColor="accent1"/>
     </w:rPr>
   </w:style>
-  <w:style w:type="character" w:customStyle="1" w:styleId="5c84db71-77bf-421d-a46d-d7ebd5a0f7ab">
+  <w:style w:type="character" w:customStyle="1" w:styleId="c16d33bf-858a-4e0d-9276-43fb0fda246c">
     <w:name w:val="Heading 5 Char"/>
     <w:basedOn w:val="DefaultParagraphFont"/>
     <w:link w:val="Heading5"/>
@@ -6388,7 +6388,7 @@
       <w:color w:val="243F60" w:themeColor="accent1" w:themeShade="7F"/>
     </w:rPr>
   </w:style>
-  <w:style w:type="character" w:customStyle="1" w:styleId="91cf5e86-be29-4d4b-86cf-dfd4f13031c7">
+  <w:style w:type="character" w:customStyle="1" w:styleId="650fd3a4-d4f4-415a-a39d-1cb0c25da094">
     <w:name w:val="Heading 6 Char"/>
     <w:basedOn w:val="DefaultParagraphFont"/>
     <w:link w:val="Heading6"/>
@@ -6401,7 +6401,7 @@
       <w:color w:val="243F60" w:themeColor="accent1" w:themeShade="7F"/>
     </w:rPr>
   </w:style>
-  <w:style w:type="character" w:customStyle="1" w:styleId="6c57ad93-fb26-468a-8d26-a9012d70beb5">
+  <w:style w:type="character" w:customStyle="1" w:styleId="523846f7-6a98-484a-809a-1c30ffe6fb1c">
     <w:name w:val="Heading 7 Char"/>
     <w:basedOn w:val="DefaultParagraphFont"/>
     <w:link w:val="Heading7"/>
@@ -6414,7 +6414,7 @@
       <w:color w:val="404040" w:themeColor="text1" w:themeTint="BF"/>
     </w:rPr>
   </w:style>
-  <w:style w:type="character" w:customStyle="1" w:styleId="c79834ad-16a7-4f34-adcb-bf8c7b938f17">
+  <w:style w:type="character" w:customStyle="1" w:styleId="269f6e27-a1f5-4c06-8449-1c8a699d2003">
     <w:name w:val="Heading 8 Char"/>
     <w:basedOn w:val="DefaultParagraphFont"/>
     <w:link w:val="Heading8"/>
@@ -6427,7 +6427,7 @@
       <w:szCs w:val="20"/>
     </w:rPr>
   </w:style>
-  <w:style w:type="character" w:customStyle="1" w:styleId="058c0054-a233-46c9-bd32-edb42dfb5a73">
+  <w:style w:type="character" w:customStyle="1" w:styleId="c7b4f04e-7b83-433a-8350-ce28f3bc9ff3">
     <w:name w:val="Heading 9 Char"/>
     <w:basedOn w:val="DefaultParagraphFont"/>
     <w:link w:val="Heading9"/>
@@ -6442,12 +6442,12 @@
       <w:szCs w:val="20"/>
     </w:rPr>
   </w:style>
-  <w:style w:type="paragraph" w:default="1" w:styleId="37f21871-a79c-4d76-b74c-b551d83cd250">
+  <w:style w:type="paragraph" w:default="1" w:styleId="3a38e3dc-054d-4f94-9acc-176305db388e">
     <w:name w:val="Normal"/>
     <w:qFormat/>
     <w:rsid w:val="00B3465E"/>
   </w:style>
-  <w:style w:type="table" w:default="1" w:styleId="429fe2b2-f49a-4969-87ce-37d654001e86">
+  <w:style w:type="table" w:default="1" w:styleId="79f39a45-eeb4-424f-9846-778819dd32d7">
     <w:name w:val="Normal Table"/>
     <w:uiPriority w:val="99"/>
     <w:semiHidden/>

</xml_diff>